<commit_message>
fix conceptual diagram with its additional information and paps was corrected.
</commit_message>
<xml_diff>
--- a/doc/SW2_PAPS_.docx
+++ b/doc/SW2_PAPS_.docx
@@ -21697,7 +21697,29 @@
           <w:i/>
           <w:iCs/>
         </w:rPr>
-        <w:t>E = (a + 4m + c)/6</w:t>
+        <w:t xml:space="preserve">E = (a + 4m + </w:t>
+      </w:r>
+      <w:proofErr w:type="gramStart"/>
+      <w:r>
+        <w:rPr>
+          <w:rFonts w:ascii="Times New Roman" w:hAnsi="Times New Roman" w:cs="Times New Roman"/>
+          <w:b/>
+          <w:bCs/>
+          <w:i/>
+          <w:iCs/>
+        </w:rPr>
+        <w:t>c)/</w:t>
+      </w:r>
+      <w:proofErr w:type="gramEnd"/>
+      <w:r>
+        <w:rPr>
+          <w:rFonts w:ascii="Times New Roman" w:hAnsi="Times New Roman" w:cs="Times New Roman"/>
+          <w:b/>
+          <w:bCs/>
+          <w:i/>
+          <w:iCs/>
+        </w:rPr>
+        <w:t>6</w:t>
       </w:r>
     </w:p>
     <w:p>
@@ -21779,7 +21801,15 @@
         </w:numPr>
       </w:pPr>
       <w:r>
-        <w:t>Módulo de reportes de las actividades (producto, cliente, venta y empleado).(MR)</w:t>
+        <w:t>Módulo de reportes de las actividades (producto, cliente, venta y empleado</w:t>
+      </w:r>
+      <w:proofErr w:type="gramStart"/>
+      <w:r>
+        <w:t>).(</w:t>
+      </w:r>
+      <w:proofErr w:type="gramEnd"/>
+      <w:r>
+        <w:t>MR)</w:t>
       </w:r>
     </w:p>
     <w:p/>
@@ -28513,9 +28543,9 @@
         </w:rPr>
         <w:lastRenderedPageBreak/>
         <w:drawing>
-          <wp:inline distT="0" distB="0" distL="0" distR="0" wp14:anchorId="6B272275" wp14:editId="197F4853">
-            <wp:extent cx="8573486" cy="3695943"/>
-            <wp:effectExtent l="318" t="0" r="0" b="0"/>
+          <wp:inline distT="0" distB="0" distL="0" distR="0" wp14:anchorId="6B272275" wp14:editId="3C559701">
+            <wp:extent cx="8540855" cy="3681877"/>
+            <wp:effectExtent l="0" t="8890" r="3810" b="3810"/>
             <wp:docPr id="2" name="Picture 2"/>
             <wp:cNvGraphicFramePr>
               <a:graphicFrameLocks xmlns:a="http://schemas.openxmlformats.org/drawingml/2006/main" noChangeAspect="1"/>
@@ -28545,7 +28575,7 @@
                   <pic:spPr bwMode="auto">
                     <a:xfrm rot="16200000">
                       <a:off x="0" y="0"/>
-                      <a:ext cx="8598438" cy="3706700"/>
+                      <a:ext cx="8590740" cy="3703382"/>
                     </a:xfrm>
                     <a:prstGeom prst="rect">
                       <a:avLst/>
@@ -37252,6 +37282,7 @@
                               </w:rPr>
                               <w:t xml:space="preserve">el </w:t>
                             </w:r>
+                            <w:proofErr w:type="gramStart"/>
                             <w:r>
                               <w:rPr>
                                 <w:rFonts w:ascii="Times New Roman" w:hAnsi="Times New Roman" w:cs="Times New Roman"/>
@@ -37270,6 +37301,7 @@
                               </w:rPr>
                               <w:t>esponsable</w:t>
                             </w:r>
+                            <w:proofErr w:type="gramEnd"/>
                           </w:p>
                           <w:p>
                             <w:pPr>
@@ -38448,7 +38480,7 @@
                                           </pic:cNvPicPr>
                                         </pic:nvPicPr>
                                         <pic:blipFill>
-                                          <a:blip r:embed="rId12">
+                                          <a:blip r:embed="rId11">
                                             <a:extLst>
                                               <a:ext uri="{28A0092B-C50C-407E-A947-70E740481C1C}">
                                                 <a14:useLocalDpi xmlns:a14="http://schemas.microsoft.com/office/drawing/2010/main" val="0"/>
@@ -38499,8 +38531,19 @@
                                 <w:szCs w:val="22"/>
                                 <w:lang w:val="es-ES_tradnl"/>
                               </w:rPr>
-                              <w:t>Firma Del Responsable</w:t>
+                              <w:t xml:space="preserve">Firma Del </w:t>
                             </w:r>
+                            <w:proofErr w:type="gramStart"/>
+                            <w:r>
+                              <w:rPr>
+                                <w:rFonts w:ascii="Times New Roman" w:hAnsi="Times New Roman" w:cs="Times New Roman"/>
+                                <w:sz w:val="22"/>
+                                <w:szCs w:val="22"/>
+                                <w:lang w:val="es-ES_tradnl"/>
+                              </w:rPr>
+                              <w:t>Responsable</w:t>
+                            </w:r>
+                            <w:proofErr w:type="gramEnd"/>
                           </w:p>
                           <w:p>
                             <w:pPr>
@@ -39502,7 +39545,21 @@
                                 <w:rFonts w:ascii="Times New Roman" w:hAnsi="Times New Roman" w:cs="Times New Roman"/>
                                 <w:bCs/>
                               </w:rPr>
-                              <w:t>“Aplicación móvil AJLAB”</w:t>
+                              <w:t xml:space="preserve">“Aplicación móvil </w:t>
+                            </w:r>
+                            <w:r>
+                              <w:rPr>
+                                <w:rFonts w:ascii="Times New Roman" w:hAnsi="Times New Roman" w:cs="Times New Roman"/>
+                                <w:bCs/>
+                              </w:rPr>
+                              <w:t>Pharmsyn</w:t>
+                            </w:r>
+                            <w:r>
+                              <w:rPr>
+                                <w:rFonts w:ascii="Times New Roman" w:hAnsi="Times New Roman" w:cs="Times New Roman"/>
+                                <w:bCs/>
+                              </w:rPr>
+                              <w:t>”</w:t>
                             </w:r>
                           </w:p>
                           <w:p>
@@ -40009,7 +40066,7 @@
                                           </pic:cNvPicPr>
                                         </pic:nvPicPr>
                                         <pic:blipFill>
-                                          <a:blip r:embed="rId12">
+                                          <a:blip r:embed="rId11">
                                             <a:extLst>
                                               <a:ext uri="{28A0092B-C50C-407E-A947-70E740481C1C}">
                                                 <a14:useLocalDpi xmlns:a14="http://schemas.microsoft.com/office/drawing/2010/main" val="0"/>
@@ -40060,8 +40117,19 @@
                                 <w:szCs w:val="22"/>
                                 <w:lang w:val="es-ES_tradnl"/>
                               </w:rPr>
-                              <w:t>Firma Del Responsable</w:t>
+                              <w:t xml:space="preserve">Firma Del </w:t>
                             </w:r>
+                            <w:proofErr w:type="gramStart"/>
+                            <w:r>
+                              <w:rPr>
+                                <w:rFonts w:ascii="Times New Roman" w:hAnsi="Times New Roman" w:cs="Times New Roman"/>
+                                <w:sz w:val="22"/>
+                                <w:szCs w:val="22"/>
+                                <w:lang w:val="es-ES_tradnl"/>
+                              </w:rPr>
+                              <w:t>Responsable</w:t>
+                            </w:r>
+                            <w:proofErr w:type="gramEnd"/>
                           </w:p>
                           <w:p>
                             <w:pPr>
@@ -40090,7 +40158,11 @@
           </mc:Choice>
           <mc:Fallback>
             <w:pict>
-              <v:shape w14:anchorId="28C5C969" id="Cuadro de texto 44" o:spid="_x0000_s1028" type="#_x0000_t202" style="position:absolute;left:0;text-align:left;margin-left:5.7pt;margin-top:11.95pt;width:435.3pt;height:494.25pt;z-index:-251556864;visibility:visible;mso-wrap-style:square;mso-width-percent:0;mso-height-percent:0;mso-wrap-distance-left:9pt;mso-wrap-distance-top:0;mso-wrap-distance-right:9pt;mso-wrap-distance-bottom:0;mso-position-horizontal:absolute;mso-position-horizontal-relative:text;mso-position-vertical:absolute;mso-position-vertical-relative:text;mso-width-percent:0;mso-height-percent:0;mso-width-relative:page;mso-height-relative:page;v-text-anchor:top" o:gfxdata="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" strokeweight="3pt">
+              <v:shapetype w14:anchorId="28C5C969" id="_x0000_t202" coordsize="21600,21600" o:spt="202" path="m,l,21600r21600,l21600,xe">
+                <v:stroke joinstyle="miter"/>
+                <v:path gradientshapeok="t" o:connecttype="rect"/>
+              </v:shapetype>
+              <v:shape id="Cuadro de texto 44" o:spid="_x0000_s1028" type="#_x0000_t202" style="position:absolute;left:0;text-align:left;margin-left:5.7pt;margin-top:11.95pt;width:435.3pt;height:494.25pt;z-index:-251556864;visibility:visible;mso-wrap-style:square;mso-width-percent:0;mso-height-percent:0;mso-wrap-distance-left:9pt;mso-wrap-distance-top:0;mso-wrap-distance-right:9pt;mso-wrap-distance-bottom:0;mso-position-horizontal:absolute;mso-position-horizontal-relative:text;mso-position-vertical:absolute;mso-position-vertical-relative:text;mso-width-percent:0;mso-height-percent:0;mso-width-relative:page;mso-height-relative:page;v-text-anchor:top" o:gfxdata="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" strokeweight="3pt">
                 <v:stroke linestyle="thinThin"/>
                 <v:textbox>
                   <w:txbxContent>
@@ -40107,7 +40179,21 @@
                           <w:rFonts w:ascii="Times New Roman" w:hAnsi="Times New Roman" w:cs="Times New Roman"/>
                           <w:bCs/>
                         </w:rPr>
-                        <w:t>“Aplicación móvil AJLAB”</w:t>
+                        <w:t xml:space="preserve">“Aplicación móvil </w:t>
+                      </w:r>
+                      <w:r>
+                        <w:rPr>
+                          <w:rFonts w:ascii="Times New Roman" w:hAnsi="Times New Roman" w:cs="Times New Roman"/>
+                          <w:bCs/>
+                        </w:rPr>
+                        <w:t>Pharmsyn</w:t>
+                      </w:r>
+                      <w:r>
+                        <w:rPr>
+                          <w:rFonts w:ascii="Times New Roman" w:hAnsi="Times New Roman" w:cs="Times New Roman"/>
+                          <w:bCs/>
+                        </w:rPr>
+                        <w:t>”</w:t>
                       </w:r>
                     </w:p>
                     <w:p>
@@ -40614,7 +40700,7 @@
                                     </pic:cNvPicPr>
                                   </pic:nvPicPr>
                                   <pic:blipFill>
-                                    <a:blip r:embed="rId12">
+                                    <a:blip r:embed="rId11">
                                       <a:extLst>
                                         <a:ext uri="{28A0092B-C50C-407E-A947-70E740481C1C}">
                                           <a14:useLocalDpi xmlns:a14="http://schemas.microsoft.com/office/drawing/2010/main" val="0"/>
@@ -40665,8 +40751,19 @@
                           <w:szCs w:val="22"/>
                           <w:lang w:val="es-ES_tradnl"/>
                         </w:rPr>
-                        <w:t>Firma Del Responsable</w:t>
+                        <w:t xml:space="preserve">Firma Del </w:t>
                       </w:r>
+                      <w:proofErr w:type="gramStart"/>
+                      <w:r>
+                        <w:rPr>
+                          <w:rFonts w:ascii="Times New Roman" w:hAnsi="Times New Roman" w:cs="Times New Roman"/>
+                          <w:sz w:val="22"/>
+                          <w:szCs w:val="22"/>
+                          <w:lang w:val="es-ES_tradnl"/>
+                        </w:rPr>
+                        <w:t>Responsable</w:t>
+                      </w:r>
+                      <w:proofErr w:type="gramEnd"/>
                     </w:p>
                     <w:p>
                       <w:pPr>

</xml_diff>